<commit_message>
Changed headline and opening paragraph of Press Release to be more inviting/interesting to readers (Sunday 7/5). Added 4 emails (tech/online news sources) to Marketing Components, before sending out 16 emails. Added 2 more emails (reporters who covered Jasper). Replaced folder of screenshots in Press Kit with 5 panel image containing all screenshots. Created separate Press Kit folder, containing all contents plus zipped version of itself. New images for Facebook ad (Three Panel) and cover photo (v2 App - Large). Document containing text of Facebook posts / private messages (not included). Started writing Follow Up Email to journalists.
</commit_message>
<xml_diff>
--- a/Documents/Promotional/App Store Description/App Store Description.docx
+++ b/Documents/Promotional/App Store Description/App Store Description.docx
@@ -8,17 +8,89 @@
           <w:rFonts w:ascii="Calibri" w:hAnsi="Calibri"/>
           <w:sz w:val="28"/>
           <w:szCs w:val="28"/>
-          <w:u w:val="single"/>
         </w:rPr>
       </w:pPr>
-      <w:r>
-        <w:rPr>
-          <w:rFonts w:ascii="Calibri" w:hAnsi="Calibri"/>
-          <w:sz w:val="28"/>
-          <w:szCs w:val="28"/>
-          <w:u w:val="single"/>
-        </w:rPr>
-        <w:t>App Store Description</w:t>
+      <w:bookmarkStart w:id="0" w:name="_GoBack"/>
+      <w:bookmarkEnd w:id="0"/>
+      <w:r>
+        <w:rPr>
+          <w:rFonts w:ascii="Calibri" w:hAnsi="Calibri"/>
+          <w:sz w:val="28"/>
+          <w:szCs w:val="28"/>
+        </w:rPr>
+        <w:t xml:space="preserve">A </w:t>
+      </w:r>
+      <w:r>
+        <w:rPr>
+          <w:rFonts w:ascii="Calibri" w:hAnsi="Calibri"/>
+          <w:sz w:val="28"/>
+          <w:szCs w:val="28"/>
+        </w:rPr>
+        <w:t xml:space="preserve">quick, </w:t>
+      </w:r>
+      <w:r>
+        <w:rPr>
+          <w:rFonts w:ascii="Calibri" w:hAnsi="Calibri"/>
+          <w:sz w:val="28"/>
+          <w:szCs w:val="28"/>
+        </w:rPr>
+        <w:t>fun</w:t>
+      </w:r>
+      <w:r>
+        <w:rPr>
+          <w:rFonts w:ascii="Calibri" w:hAnsi="Calibri"/>
+          <w:sz w:val="28"/>
+          <w:szCs w:val="28"/>
+        </w:rPr>
+        <w:t xml:space="preserve"> way to share </w:t>
+      </w:r>
+      <w:r>
+        <w:rPr>
+          <w:rFonts w:ascii="Calibri" w:hAnsi="Calibri"/>
+          <w:sz w:val="28"/>
+          <w:szCs w:val="28"/>
+        </w:rPr>
+        <w:t xml:space="preserve">music </w:t>
+      </w:r>
+      <w:r>
+        <w:rPr>
+          <w:rFonts w:ascii="Calibri" w:hAnsi="Calibri"/>
+          <w:sz w:val="28"/>
+          <w:szCs w:val="28"/>
+        </w:rPr>
+        <w:t>and amusing</w:t>
+      </w:r>
+      <w:r>
+        <w:rPr>
+          <w:rFonts w:ascii="Calibri" w:hAnsi="Calibri"/>
+          <w:sz w:val="28"/>
+          <w:szCs w:val="28"/>
+        </w:rPr>
+        <w:t xml:space="preserve"> YouTube </w:t>
+      </w:r>
+      <w:r>
+        <w:rPr>
+          <w:rFonts w:ascii="Calibri" w:hAnsi="Calibri"/>
+          <w:sz w:val="28"/>
+          <w:szCs w:val="28"/>
+        </w:rPr>
+        <w:t>videos</w:t>
+      </w:r>
+      <w:r>
+        <w:rPr>
+          <w:rFonts w:ascii="Calibri" w:hAnsi="Calibri"/>
+          <w:sz w:val="28"/>
+          <w:szCs w:val="28"/>
+        </w:rPr>
+        <w:t xml:space="preserve"> </w:t>
+      </w:r>
+      <w:r>
+        <w:rPr>
+          <w:rFonts w:ascii="Calibri" w:hAnsi="Calibri"/>
+          <w:sz w:val="28"/>
+          <w:szCs w:val="28"/>
+        </w:rPr>
+        <w:t>with your friends.</w:t>
       </w:r>
     </w:p>
     <w:p>
@@ -44,63 +116,7 @@
           <w:sz w:val="28"/>
           <w:szCs w:val="28"/>
         </w:rPr>
-        <w:t xml:space="preserve">A </w:t>
-      </w:r>
-      <w:r>
-        <w:rPr>
-          <w:rFonts w:ascii="Calibri" w:hAnsi="Calibri"/>
-          <w:sz w:val="28"/>
-          <w:szCs w:val="28"/>
-        </w:rPr>
-        <w:t xml:space="preserve">quick, </w:t>
-      </w:r>
-      <w:r>
-        <w:rPr>
-          <w:rFonts w:ascii="Calibri" w:hAnsi="Calibri"/>
-          <w:sz w:val="28"/>
-          <w:szCs w:val="28"/>
-        </w:rPr>
-        <w:t>fun</w:t>
-      </w:r>
-      <w:r>
-        <w:rPr>
-          <w:rFonts w:ascii="Calibri" w:hAnsi="Calibri"/>
-          <w:sz w:val="28"/>
-          <w:szCs w:val="28"/>
-        </w:rPr>
-        <w:t xml:space="preserve"> way to share </w:t>
-      </w:r>
-      <w:r>
-        <w:rPr>
-          <w:rFonts w:ascii="Calibri" w:hAnsi="Calibri"/>
-          <w:sz w:val="28"/>
-          <w:szCs w:val="28"/>
-        </w:rPr>
-        <w:t xml:space="preserve">music </w:t>
-      </w:r>
-      <w:r>
-        <w:rPr>
-          <w:rFonts w:ascii="Calibri" w:hAnsi="Calibri"/>
-          <w:sz w:val="28"/>
-          <w:szCs w:val="28"/>
-        </w:rPr>
-        <w:t>and amusing</w:t>
-      </w:r>
-      <w:r>
-        <w:rPr>
-          <w:rFonts w:ascii="Calibri" w:hAnsi="Calibri"/>
-          <w:sz w:val="28"/>
-          <w:szCs w:val="28"/>
-        </w:rPr>
-        <w:t xml:space="preserve"> YouTube </w:t>
-      </w:r>
-      <w:r>
-        <w:rPr>
-          <w:rFonts w:ascii="Calibri" w:hAnsi="Calibri"/>
-          <w:sz w:val="28"/>
-          <w:szCs w:val="28"/>
-        </w:rPr>
-        <w:t>videos</w:t>
+        <w:t>Find</w:t>
       </w:r>
       <w:r>
         <w:rPr>
@@ -116,7 +132,63 @@
           <w:sz w:val="28"/>
           <w:szCs w:val="28"/>
         </w:rPr>
-        <w:t>with your friends.</w:t>
+        <w:t xml:space="preserve">a </w:t>
+      </w:r>
+      <w:r>
+        <w:rPr>
+          <w:rFonts w:ascii="Calibri" w:hAnsi="Calibri"/>
+          <w:sz w:val="28"/>
+          <w:szCs w:val="28"/>
+        </w:rPr>
+        <w:t>video</w:t>
+      </w:r>
+      <w:r>
+        <w:rPr>
+          <w:rFonts w:ascii="Calibri" w:hAnsi="Calibri"/>
+          <w:sz w:val="28"/>
+          <w:szCs w:val="28"/>
+        </w:rPr>
+        <w:t xml:space="preserve">, </w:t>
+      </w:r>
+      <w:r>
+        <w:rPr>
+          <w:rFonts w:ascii="Calibri" w:hAnsi="Calibri"/>
+          <w:sz w:val="28"/>
+          <w:szCs w:val="28"/>
+        </w:rPr>
+        <w:t xml:space="preserve">add a message, </w:t>
+      </w:r>
+      <w:r>
+        <w:rPr>
+          <w:rFonts w:ascii="Calibri" w:hAnsi="Calibri"/>
+          <w:sz w:val="28"/>
+          <w:szCs w:val="28"/>
+        </w:rPr>
+        <w:t xml:space="preserve">choose recipients – and that’s it. </w:t>
+      </w:r>
+      <w:r>
+        <w:rPr>
+          <w:rFonts w:ascii="Calibri" w:hAnsi="Calibri"/>
+          <w:sz w:val="28"/>
+          <w:szCs w:val="28"/>
+        </w:rPr>
+        <w:t xml:space="preserve">No need to open up </w:t>
+      </w:r>
+      <w:r>
+        <w:rPr>
+          <w:rFonts w:ascii="Calibri" w:hAnsi="Calibri"/>
+          <w:sz w:val="28"/>
+          <w:szCs w:val="28"/>
+        </w:rPr>
+        <w:t>a browser, or</w:t>
+      </w:r>
+      <w:r>
+        <w:rPr>
+          <w:rFonts w:ascii="Calibri" w:hAnsi="Calibri"/>
+          <w:sz w:val="28"/>
+          <w:szCs w:val="28"/>
+        </w:rPr>
+        <w:t xml:space="preserve"> copy and paste URLs. It’s fast and simple.</w:t>
       </w:r>
     </w:p>
     <w:p>
@@ -142,7 +214,71 @@
           <w:sz w:val="28"/>
           <w:szCs w:val="28"/>
         </w:rPr>
-        <w:t>Find</w:t>
+        <w:t xml:space="preserve">Be social. </w:t>
+      </w:r>
+      <w:r>
+        <w:rPr>
+          <w:rFonts w:ascii="Calibri" w:hAnsi="Calibri"/>
+          <w:sz w:val="28"/>
+          <w:szCs w:val="28"/>
+        </w:rPr>
+        <w:t xml:space="preserve">“Like” or “love” </w:t>
+      </w:r>
+      <w:r>
+        <w:rPr>
+          <w:rFonts w:ascii="Calibri" w:hAnsi="Calibri"/>
+          <w:sz w:val="28"/>
+          <w:szCs w:val="28"/>
+        </w:rPr>
+        <w:t>videos</w:t>
+      </w:r>
+      <w:r>
+        <w:rPr>
+          <w:rFonts w:ascii="Calibri" w:hAnsi="Calibri"/>
+          <w:sz w:val="28"/>
+          <w:szCs w:val="28"/>
+        </w:rPr>
+        <w:t xml:space="preserve"> you</w:t>
+      </w:r>
+      <w:r>
+        <w:rPr>
+          <w:rFonts w:ascii="Calibri" w:hAnsi="Calibri"/>
+          <w:sz w:val="28"/>
+          <w:szCs w:val="28"/>
+        </w:rPr>
+        <w:t>r</w:t>
+      </w:r>
+      <w:r>
+        <w:rPr>
+          <w:rFonts w:ascii="Calibri" w:hAnsi="Calibri"/>
+          <w:sz w:val="28"/>
+          <w:szCs w:val="28"/>
+        </w:rPr>
+        <w:t xml:space="preserve"> friends have sent you. </w:t>
+      </w:r>
+      <w:r>
+        <w:rPr>
+          <w:rFonts w:ascii="Calibri" w:hAnsi="Calibri"/>
+          <w:sz w:val="28"/>
+          <w:szCs w:val="28"/>
+        </w:rPr>
+        <w:t>Quote lyrics, craft witty responses, or… just chat</w:t>
+      </w:r>
+      <w:r>
+        <w:rPr>
+          <w:rFonts w:ascii="Calibri" w:hAnsi="Calibri"/>
+          <w:sz w:val="28"/>
+          <w:szCs w:val="28"/>
+        </w:rPr>
+        <w:t xml:space="preserve">. </w:t>
+      </w:r>
+      <w:r>
+        <w:rPr>
+          <w:rFonts w:ascii="Calibri" w:hAnsi="Calibri"/>
+          <w:sz w:val="28"/>
+          <w:szCs w:val="28"/>
+        </w:rPr>
+        <w:t>New favorite song? Forward it to other friends.</w:t>
       </w:r>
       <w:r>
         <w:rPr>
@@ -151,72 +287,6 @@
           <w:szCs w:val="28"/>
         </w:rPr>
         <w:t xml:space="preserve"> </w:t>
-      </w:r>
-      <w:r>
-        <w:rPr>
-          <w:rFonts w:ascii="Calibri" w:hAnsi="Calibri"/>
-          <w:sz w:val="28"/>
-          <w:szCs w:val="28"/>
-        </w:rPr>
-        <w:t xml:space="preserve">a </w:t>
-      </w:r>
-      <w:r>
-        <w:rPr>
-          <w:rFonts w:ascii="Calibri" w:hAnsi="Calibri"/>
-          <w:sz w:val="28"/>
-          <w:szCs w:val="28"/>
-        </w:rPr>
-        <w:t>video</w:t>
-      </w:r>
-      <w:r>
-        <w:rPr>
-          <w:rFonts w:ascii="Calibri" w:hAnsi="Calibri"/>
-          <w:sz w:val="28"/>
-          <w:szCs w:val="28"/>
-        </w:rPr>
-        <w:t xml:space="preserve">, </w:t>
-      </w:r>
-      <w:r>
-        <w:rPr>
-          <w:rFonts w:ascii="Calibri" w:hAnsi="Calibri"/>
-          <w:sz w:val="28"/>
-          <w:szCs w:val="28"/>
-        </w:rPr>
-        <w:t xml:space="preserve">add a message, </w:t>
-      </w:r>
-      <w:r>
-        <w:rPr>
-          <w:rFonts w:ascii="Calibri" w:hAnsi="Calibri"/>
-          <w:sz w:val="28"/>
-          <w:szCs w:val="28"/>
-        </w:rPr>
-        <w:t xml:space="preserve">choose recipients – and that’s it. </w:t>
-      </w:r>
-      <w:r>
-        <w:rPr>
-          <w:rFonts w:ascii="Calibri" w:hAnsi="Calibri"/>
-          <w:sz w:val="28"/>
-          <w:szCs w:val="28"/>
-        </w:rPr>
-        <w:t xml:space="preserve">No need to open up </w:t>
-      </w:r>
-      <w:r>
-        <w:rPr>
-          <w:rFonts w:ascii="Calibri" w:hAnsi="Calibri"/>
-          <w:sz w:val="28"/>
-          <w:szCs w:val="28"/>
-        </w:rPr>
-        <w:t>a browser, or</w:t>
-      </w:r>
-      <w:bookmarkStart w:id="0" w:name="_GoBack"/>
-      <w:bookmarkEnd w:id="0"/>
-      <w:r>
-        <w:rPr>
-          <w:rFonts w:ascii="Calibri" w:hAnsi="Calibri"/>
-          <w:sz w:val="28"/>
-          <w:szCs w:val="28"/>
-        </w:rPr>
-        <w:t xml:space="preserve"> copy and paste URLs. It’s fast and simple.</w:t>
       </w:r>
     </w:p>
     <w:p>
@@ -242,79 +312,39 @@
           <w:sz w:val="28"/>
           <w:szCs w:val="28"/>
         </w:rPr>
-        <w:t xml:space="preserve">Be social. </w:t>
-      </w:r>
-      <w:r>
-        <w:rPr>
-          <w:rFonts w:ascii="Calibri" w:hAnsi="Calibri"/>
-          <w:sz w:val="28"/>
-          <w:szCs w:val="28"/>
-        </w:rPr>
-        <w:t xml:space="preserve">“Like” or “love” </w:t>
-      </w:r>
-      <w:r>
-        <w:rPr>
-          <w:rFonts w:ascii="Calibri" w:hAnsi="Calibri"/>
-          <w:sz w:val="28"/>
-          <w:szCs w:val="28"/>
-        </w:rPr>
-        <w:t>videos</w:t>
-      </w:r>
-      <w:r>
-        <w:rPr>
-          <w:rFonts w:ascii="Calibri" w:hAnsi="Calibri"/>
-          <w:sz w:val="28"/>
-          <w:szCs w:val="28"/>
-        </w:rPr>
-        <w:t xml:space="preserve"> you</w:t>
-      </w:r>
-      <w:r>
-        <w:rPr>
-          <w:rFonts w:ascii="Calibri" w:hAnsi="Calibri"/>
-          <w:sz w:val="28"/>
-          <w:szCs w:val="28"/>
-        </w:rPr>
-        <w:t>r</w:t>
-      </w:r>
-      <w:r>
-        <w:rPr>
-          <w:rFonts w:ascii="Calibri" w:hAnsi="Calibri"/>
-          <w:sz w:val="28"/>
-          <w:szCs w:val="28"/>
-        </w:rPr>
-        <w:t xml:space="preserve"> friends have sent you. </w:t>
-      </w:r>
-      <w:r>
-        <w:rPr>
-          <w:rFonts w:ascii="Calibri" w:hAnsi="Calibri"/>
-          <w:sz w:val="28"/>
-          <w:szCs w:val="28"/>
-        </w:rPr>
-        <w:t>Quote lyrics, craft witty responses, or… just chat</w:t>
-      </w:r>
-      <w:r>
-        <w:rPr>
-          <w:rFonts w:ascii="Calibri" w:hAnsi="Calibri"/>
-          <w:sz w:val="28"/>
-          <w:szCs w:val="28"/>
-        </w:rPr>
-        <w:t xml:space="preserve">. </w:t>
-      </w:r>
-      <w:r>
-        <w:rPr>
-          <w:rFonts w:ascii="Calibri" w:hAnsi="Calibri"/>
-          <w:sz w:val="28"/>
-          <w:szCs w:val="28"/>
-        </w:rPr>
-        <w:t>New favorite song? Forward it to other friends.</w:t>
-      </w:r>
-      <w:r>
-        <w:rPr>
-          <w:rFonts w:ascii="Calibri" w:hAnsi="Calibri"/>
-          <w:sz w:val="28"/>
-          <w:szCs w:val="28"/>
-        </w:rPr>
-        <w:t xml:space="preserve"> </w:t>
+        <w:t xml:space="preserve">Your inbox is your personal playlist. </w:t>
+      </w:r>
+      <w:r>
+        <w:rPr>
+          <w:rFonts w:ascii="Calibri" w:hAnsi="Calibri"/>
+          <w:sz w:val="28"/>
+          <w:szCs w:val="28"/>
+        </w:rPr>
+        <w:t>Videos</w:t>
+      </w:r>
+      <w:r>
+        <w:rPr>
+          <w:rFonts w:ascii="Calibri" w:hAnsi="Calibri"/>
+          <w:sz w:val="28"/>
+          <w:szCs w:val="28"/>
+        </w:rPr>
+        <w:t xml:space="preserve"> that you’ve sent your friends stick around – so you can </w:t>
+      </w:r>
+      <w:r>
+        <w:rPr>
+          <w:rFonts w:ascii="Calibri" w:hAnsi="Calibri"/>
+          <w:sz w:val="28"/>
+          <w:szCs w:val="28"/>
+        </w:rPr>
+        <w:t>watch</w:t>
+      </w:r>
+      <w:r>
+        <w:rPr>
+          <w:rFonts w:ascii="Calibri" w:hAnsi="Calibri"/>
+          <w:sz w:val="28"/>
+          <w:szCs w:val="28"/>
+        </w:rPr>
+        <w:t xml:space="preserve"> them too! </w:t>
       </w:r>
     </w:p>
     <w:p>
@@ -340,39 +370,63 @@
           <w:sz w:val="28"/>
           <w:szCs w:val="28"/>
         </w:rPr>
-        <w:t xml:space="preserve">Your inbox is your personal playlist. </w:t>
-      </w:r>
-      <w:r>
-        <w:rPr>
-          <w:rFonts w:ascii="Calibri" w:hAnsi="Calibri"/>
-          <w:sz w:val="28"/>
-          <w:szCs w:val="28"/>
-        </w:rPr>
-        <w:t>Videos</w:t>
-      </w:r>
-      <w:r>
-        <w:rPr>
-          <w:rFonts w:ascii="Calibri" w:hAnsi="Calibri"/>
-          <w:sz w:val="28"/>
-          <w:szCs w:val="28"/>
-        </w:rPr>
-        <w:t xml:space="preserve"> that you’ve sent your friends stick around – so you can </w:t>
-      </w:r>
-      <w:r>
-        <w:rPr>
-          <w:rFonts w:ascii="Calibri" w:hAnsi="Calibri"/>
-          <w:sz w:val="28"/>
-          <w:szCs w:val="28"/>
-        </w:rPr>
-        <w:t>watch</w:t>
-      </w:r>
-      <w:r>
-        <w:rPr>
-          <w:rFonts w:ascii="Calibri" w:hAnsi="Calibri"/>
-          <w:sz w:val="28"/>
-          <w:szCs w:val="28"/>
-        </w:rPr>
-        <w:t xml:space="preserve"> them too! </w:t>
+        <w:t>Sharing is</w:t>
+      </w:r>
+      <w:r>
+        <w:rPr>
+          <w:rFonts w:ascii="Calibri" w:hAnsi="Calibri"/>
+          <w:sz w:val="28"/>
+          <w:szCs w:val="28"/>
+        </w:rPr>
+        <w:t xml:space="preserve"> personal</w:t>
+      </w:r>
+      <w:r>
+        <w:rPr>
+          <w:rFonts w:ascii="Calibri" w:hAnsi="Calibri"/>
+          <w:sz w:val="28"/>
+          <w:szCs w:val="28"/>
+        </w:rPr>
+        <w:t xml:space="preserve"> again</w:t>
+      </w:r>
+      <w:r>
+        <w:rPr>
+          <w:rFonts w:ascii="Calibri" w:hAnsi="Calibri"/>
+          <w:sz w:val="28"/>
+          <w:szCs w:val="28"/>
+        </w:rPr>
+        <w:t>.</w:t>
+      </w:r>
+      <w:r>
+        <w:rPr>
+          <w:rFonts w:ascii="Calibri" w:hAnsi="Calibri"/>
+          <w:sz w:val="28"/>
+          <w:szCs w:val="28"/>
+        </w:rPr>
+        <w:t xml:space="preserve"> Every link and message is one-to-one, so the </w:t>
+      </w:r>
+      <w:r>
+        <w:rPr>
+          <w:rFonts w:ascii="Calibri" w:hAnsi="Calibri"/>
+          <w:sz w:val="28"/>
+          <w:szCs w:val="28"/>
+        </w:rPr>
+        <w:t xml:space="preserve">whole world doesn’t </w:t>
+      </w:r>
+      <w:r>
+        <w:rPr>
+          <w:rFonts w:ascii="Calibri" w:hAnsi="Calibri"/>
+          <w:sz w:val="28"/>
+          <w:szCs w:val="28"/>
+        </w:rPr>
+        <w:t xml:space="preserve">hear about how </w:t>
+      </w:r>
+      <w:r>
+        <w:rPr>
+          <w:rFonts w:ascii="Calibri" w:hAnsi="Calibri"/>
+          <w:sz w:val="28"/>
+          <w:szCs w:val="28"/>
+        </w:rPr>
+        <w:t>you’re still stuck on that Lana del Ray song.</w:t>
       </w:r>
     </w:p>
     <w:p>
@@ -398,88 +452,6 @@
           <w:sz w:val="28"/>
           <w:szCs w:val="28"/>
         </w:rPr>
-        <w:t>Sharing is</w:t>
-      </w:r>
-      <w:r>
-        <w:rPr>
-          <w:rFonts w:ascii="Calibri" w:hAnsi="Calibri"/>
-          <w:sz w:val="28"/>
-          <w:szCs w:val="28"/>
-        </w:rPr>
-        <w:t xml:space="preserve"> personal</w:t>
-      </w:r>
-      <w:r>
-        <w:rPr>
-          <w:rFonts w:ascii="Calibri" w:hAnsi="Calibri"/>
-          <w:sz w:val="28"/>
-          <w:szCs w:val="28"/>
-        </w:rPr>
-        <w:t xml:space="preserve"> again</w:t>
-      </w:r>
-      <w:r>
-        <w:rPr>
-          <w:rFonts w:ascii="Calibri" w:hAnsi="Calibri"/>
-          <w:sz w:val="28"/>
-          <w:szCs w:val="28"/>
-        </w:rPr>
-        <w:t>.</w:t>
-      </w:r>
-      <w:r>
-        <w:rPr>
-          <w:rFonts w:ascii="Calibri" w:hAnsi="Calibri"/>
-          <w:sz w:val="28"/>
-          <w:szCs w:val="28"/>
-        </w:rPr>
-        <w:t xml:space="preserve"> Every link and message is one-to-one, so the </w:t>
-      </w:r>
-      <w:r>
-        <w:rPr>
-          <w:rFonts w:ascii="Calibri" w:hAnsi="Calibri"/>
-          <w:sz w:val="28"/>
-          <w:szCs w:val="28"/>
-        </w:rPr>
-        <w:t xml:space="preserve">whole world doesn’t </w:t>
-      </w:r>
-      <w:r>
-        <w:rPr>
-          <w:rFonts w:ascii="Calibri" w:hAnsi="Calibri"/>
-          <w:sz w:val="28"/>
-          <w:szCs w:val="28"/>
-        </w:rPr>
-        <w:t xml:space="preserve">hear about how </w:t>
-      </w:r>
-      <w:r>
-        <w:rPr>
-          <w:rFonts w:ascii="Calibri" w:hAnsi="Calibri"/>
-          <w:sz w:val="28"/>
-          <w:szCs w:val="28"/>
-        </w:rPr>
-        <w:t>you’re still stuck on that Lana del Ray song.</w:t>
-      </w:r>
-    </w:p>
-    <w:p>
-      <w:pPr>
-        <w:rPr>
-          <w:rFonts w:ascii="Calibri" w:hAnsi="Calibri"/>
-          <w:sz w:val="28"/>
-          <w:szCs w:val="28"/>
-        </w:rPr>
-      </w:pPr>
-    </w:p>
-    <w:p>
-      <w:pPr>
-        <w:rPr>
-          <w:rFonts w:ascii="Calibri" w:hAnsi="Calibri"/>
-          <w:sz w:val="28"/>
-          <w:szCs w:val="28"/>
-        </w:rPr>
-      </w:pPr>
-      <w:r>
-        <w:rPr>
-          <w:rFonts w:ascii="Calibri" w:hAnsi="Calibri"/>
-          <w:sz w:val="28"/>
-          <w:szCs w:val="28"/>
-        </w:rPr>
         <w:t>Link</w:t>
       </w:r>
       <w:r>
@@ -511,7 +483,7 @@
     </w:p>
     <w:sectPr>
       <w:pgSz w:w="12240" w:h="15840"/>
-      <w:pgMar w:top="1440" w:right="1800" w:bottom="1440" w:left="1800" w:header="720" w:footer="720" w:gutter="0"/>
+      <w:pgMar w:top="1440" w:right="1440" w:bottom="1440" w:left="1440" w:header="720" w:footer="720" w:gutter="0"/>
       <w:cols w:space="720"/>
       <w:docGrid w:linePitch="360"/>
     </w:sectPr>

</xml_diff>

<commit_message>
Finalized follow up email to journalists and updated press kit. Created document of questions for App Promo. Moved contact info for journalists / review sites / artists to new Excel spreadsheet. Added version 2.10 screenshots (larger captions) for iPhone 6.
</commit_message>
<xml_diff>
--- a/Documents/Promotional/App Store Description/App Store Description.docx
+++ b/Documents/Promotional/App Store Description/App Store Description.docx
@@ -10,6 +10,39 @@
           <w:szCs w:val="28"/>
         </w:rPr>
       </w:pPr>
+      <w:r>
+        <w:rPr>
+          <w:rFonts w:ascii="Calibri" w:hAnsi="Calibri"/>
+          <w:sz w:val="28"/>
+          <w:szCs w:val="28"/>
+        </w:rPr>
+        <w:t>A fast, fun way to share music and amusing YouTube videos with your friends.</w:t>
+      </w:r>
+      <w:r>
+        <w:rPr>
+          <w:rFonts w:ascii="Calibri" w:hAnsi="Calibri"/>
+          <w:sz w:val="28"/>
+          <w:szCs w:val="28"/>
+        </w:rPr>
+        <w:br/>
+      </w:r>
+      <w:r>
+        <w:rPr>
+          <w:rFonts w:ascii="Calibri" w:hAnsi="Calibri"/>
+          <w:sz w:val="28"/>
+          <w:szCs w:val="28"/>
+        </w:rPr>
+        <w:br/>
+        <w:t>Find a video, add a message, and send it off – that’s it. No nee</w:t>
+      </w:r>
+      <w:r>
+        <w:rPr>
+          <w:rFonts w:ascii="Calibri" w:hAnsi="Calibri"/>
+          <w:sz w:val="28"/>
+          <w:szCs w:val="28"/>
+        </w:rPr>
+        <w:t xml:space="preserve">d to open up a browser, or copy and </w:t>
+      </w:r>
       <w:bookmarkStart w:id="0" w:name="_GoBack"/>
       <w:bookmarkEnd w:id="0"/>
       <w:r>
@@ -18,458 +51,75 @@
           <w:sz w:val="28"/>
           <w:szCs w:val="28"/>
         </w:rPr>
-        <w:t xml:space="preserve">A </w:t>
-      </w:r>
-      <w:r>
-        <w:rPr>
-          <w:rFonts w:ascii="Calibri" w:hAnsi="Calibri"/>
-          <w:sz w:val="28"/>
-          <w:szCs w:val="28"/>
-        </w:rPr>
-        <w:t xml:space="preserve">quick, </w:t>
-      </w:r>
-      <w:r>
-        <w:rPr>
-          <w:rFonts w:ascii="Calibri" w:hAnsi="Calibri"/>
-          <w:sz w:val="28"/>
-          <w:szCs w:val="28"/>
-        </w:rPr>
-        <w:t>fun</w:t>
-      </w:r>
-      <w:r>
-        <w:rPr>
-          <w:rFonts w:ascii="Calibri" w:hAnsi="Calibri"/>
-          <w:sz w:val="28"/>
-          <w:szCs w:val="28"/>
-        </w:rPr>
-        <w:t xml:space="preserve"> way to share </w:t>
-      </w:r>
-      <w:r>
-        <w:rPr>
-          <w:rFonts w:ascii="Calibri" w:hAnsi="Calibri"/>
-          <w:sz w:val="28"/>
-          <w:szCs w:val="28"/>
-        </w:rPr>
-        <w:t xml:space="preserve">music </w:t>
-      </w:r>
-      <w:r>
-        <w:rPr>
-          <w:rFonts w:ascii="Calibri" w:hAnsi="Calibri"/>
-          <w:sz w:val="28"/>
-          <w:szCs w:val="28"/>
-        </w:rPr>
-        <w:t>and amusing</w:t>
-      </w:r>
-      <w:r>
-        <w:rPr>
-          <w:rFonts w:ascii="Calibri" w:hAnsi="Calibri"/>
-          <w:sz w:val="28"/>
-          <w:szCs w:val="28"/>
-        </w:rPr>
-        <w:t xml:space="preserve"> YouTube </w:t>
-      </w:r>
-      <w:r>
-        <w:rPr>
-          <w:rFonts w:ascii="Calibri" w:hAnsi="Calibri"/>
-          <w:sz w:val="28"/>
-          <w:szCs w:val="28"/>
-        </w:rPr>
-        <w:t>videos</w:t>
-      </w:r>
-      <w:r>
-        <w:rPr>
-          <w:rFonts w:ascii="Calibri" w:hAnsi="Calibri"/>
-          <w:sz w:val="28"/>
-          <w:szCs w:val="28"/>
-        </w:rPr>
-        <w:t xml:space="preserve"> </w:t>
-      </w:r>
-      <w:r>
-        <w:rPr>
-          <w:rFonts w:ascii="Calibri" w:hAnsi="Calibri"/>
-          <w:sz w:val="28"/>
-          <w:szCs w:val="28"/>
-        </w:rPr>
-        <w:t>with your friends.</w:t>
-      </w:r>
-    </w:p>
-    <w:p>
-      <w:pPr>
-        <w:rPr>
-          <w:rFonts w:ascii="Calibri" w:hAnsi="Calibri"/>
-          <w:sz w:val="28"/>
-          <w:szCs w:val="28"/>
-        </w:rPr>
-      </w:pPr>
-    </w:p>
-    <w:p>
-      <w:pPr>
-        <w:rPr>
-          <w:rFonts w:ascii="Calibri" w:hAnsi="Calibri"/>
-          <w:sz w:val="28"/>
-          <w:szCs w:val="28"/>
-        </w:rPr>
-      </w:pPr>
-      <w:r>
-        <w:rPr>
-          <w:rFonts w:ascii="Calibri" w:hAnsi="Calibri"/>
-          <w:sz w:val="28"/>
-          <w:szCs w:val="28"/>
-        </w:rPr>
-        <w:t>Find</w:t>
-      </w:r>
-      <w:r>
-        <w:rPr>
-          <w:rFonts w:ascii="Calibri" w:hAnsi="Calibri"/>
-          <w:sz w:val="28"/>
-          <w:szCs w:val="28"/>
-        </w:rPr>
-        <w:t xml:space="preserve"> </w:t>
-      </w:r>
-      <w:r>
-        <w:rPr>
-          <w:rFonts w:ascii="Calibri" w:hAnsi="Calibri"/>
-          <w:sz w:val="28"/>
-          <w:szCs w:val="28"/>
-        </w:rPr>
-        <w:t xml:space="preserve">a </w:t>
-      </w:r>
-      <w:r>
-        <w:rPr>
-          <w:rFonts w:ascii="Calibri" w:hAnsi="Calibri"/>
-          <w:sz w:val="28"/>
-          <w:szCs w:val="28"/>
-        </w:rPr>
-        <w:t>video</w:t>
-      </w:r>
-      <w:r>
-        <w:rPr>
-          <w:rFonts w:ascii="Calibri" w:hAnsi="Calibri"/>
-          <w:sz w:val="28"/>
-          <w:szCs w:val="28"/>
-        </w:rPr>
-        <w:t xml:space="preserve">, </w:t>
-      </w:r>
-      <w:r>
-        <w:rPr>
-          <w:rFonts w:ascii="Calibri" w:hAnsi="Calibri"/>
-          <w:sz w:val="28"/>
-          <w:szCs w:val="28"/>
-        </w:rPr>
-        <w:t xml:space="preserve">add a message, </w:t>
-      </w:r>
-      <w:r>
-        <w:rPr>
-          <w:rFonts w:ascii="Calibri" w:hAnsi="Calibri"/>
-          <w:sz w:val="28"/>
-          <w:szCs w:val="28"/>
-        </w:rPr>
-        <w:t xml:space="preserve">choose recipients – and that’s it. </w:t>
-      </w:r>
-      <w:r>
-        <w:rPr>
-          <w:rFonts w:ascii="Calibri" w:hAnsi="Calibri"/>
-          <w:sz w:val="28"/>
-          <w:szCs w:val="28"/>
-        </w:rPr>
-        <w:t xml:space="preserve">No need to open up </w:t>
-      </w:r>
-      <w:r>
-        <w:rPr>
-          <w:rFonts w:ascii="Calibri" w:hAnsi="Calibri"/>
-          <w:sz w:val="28"/>
-          <w:szCs w:val="28"/>
-        </w:rPr>
-        <w:t>a browser, or</w:t>
-      </w:r>
-      <w:r>
-        <w:rPr>
-          <w:rFonts w:ascii="Calibri" w:hAnsi="Calibri"/>
-          <w:sz w:val="28"/>
-          <w:szCs w:val="28"/>
-        </w:rPr>
-        <w:t xml:space="preserve"> copy and paste URLs. It’s fast and simple.</w:t>
-      </w:r>
-    </w:p>
-    <w:p>
-      <w:pPr>
-        <w:rPr>
-          <w:rFonts w:ascii="Calibri" w:hAnsi="Calibri"/>
-          <w:sz w:val="28"/>
-          <w:szCs w:val="28"/>
-        </w:rPr>
-      </w:pPr>
-    </w:p>
-    <w:p>
-      <w:pPr>
-        <w:rPr>
-          <w:rFonts w:ascii="Calibri" w:hAnsi="Calibri"/>
-          <w:sz w:val="28"/>
-          <w:szCs w:val="28"/>
-        </w:rPr>
-      </w:pPr>
-      <w:r>
-        <w:rPr>
-          <w:rFonts w:ascii="Calibri" w:hAnsi="Calibri"/>
-          <w:sz w:val="28"/>
-          <w:szCs w:val="28"/>
-        </w:rPr>
-        <w:t xml:space="preserve">Be social. </w:t>
-      </w:r>
-      <w:r>
-        <w:rPr>
-          <w:rFonts w:ascii="Calibri" w:hAnsi="Calibri"/>
-          <w:sz w:val="28"/>
-          <w:szCs w:val="28"/>
-        </w:rPr>
-        <w:t xml:space="preserve">“Like” or “love” </w:t>
-      </w:r>
-      <w:r>
-        <w:rPr>
-          <w:rFonts w:ascii="Calibri" w:hAnsi="Calibri"/>
-          <w:sz w:val="28"/>
-          <w:szCs w:val="28"/>
-        </w:rPr>
-        <w:t>videos</w:t>
-      </w:r>
-      <w:r>
-        <w:rPr>
-          <w:rFonts w:ascii="Calibri" w:hAnsi="Calibri"/>
-          <w:sz w:val="28"/>
-          <w:szCs w:val="28"/>
-        </w:rPr>
-        <w:t xml:space="preserve"> you</w:t>
-      </w:r>
-      <w:r>
-        <w:rPr>
-          <w:rFonts w:ascii="Calibri" w:hAnsi="Calibri"/>
-          <w:sz w:val="28"/>
-          <w:szCs w:val="28"/>
-        </w:rPr>
-        <w:t>r</w:t>
-      </w:r>
-      <w:r>
-        <w:rPr>
-          <w:rFonts w:ascii="Calibri" w:hAnsi="Calibri"/>
-          <w:sz w:val="28"/>
-          <w:szCs w:val="28"/>
-        </w:rPr>
-        <w:t xml:space="preserve"> friends have sent you. </w:t>
-      </w:r>
-      <w:r>
-        <w:rPr>
-          <w:rFonts w:ascii="Calibri" w:hAnsi="Calibri"/>
-          <w:sz w:val="28"/>
-          <w:szCs w:val="28"/>
-        </w:rPr>
-        <w:t>Quote lyrics, craft witty responses, or… just chat</w:t>
-      </w:r>
-      <w:r>
-        <w:rPr>
-          <w:rFonts w:ascii="Calibri" w:hAnsi="Calibri"/>
-          <w:sz w:val="28"/>
-          <w:szCs w:val="28"/>
-        </w:rPr>
-        <w:t xml:space="preserve">. </w:t>
-      </w:r>
-      <w:r>
-        <w:rPr>
-          <w:rFonts w:ascii="Calibri" w:hAnsi="Calibri"/>
-          <w:sz w:val="28"/>
-          <w:szCs w:val="28"/>
-        </w:rPr>
-        <w:t>New favorite song? Forward it to other friends.</w:t>
-      </w:r>
-      <w:r>
-        <w:rPr>
-          <w:rFonts w:ascii="Calibri" w:hAnsi="Calibri"/>
-          <w:sz w:val="28"/>
-          <w:szCs w:val="28"/>
-        </w:rPr>
-        <w:t xml:space="preserve"> </w:t>
-      </w:r>
-    </w:p>
-    <w:p>
-      <w:pPr>
-        <w:rPr>
-          <w:rFonts w:ascii="Calibri" w:hAnsi="Calibri"/>
-          <w:sz w:val="28"/>
-          <w:szCs w:val="28"/>
-        </w:rPr>
-      </w:pPr>
-    </w:p>
-    <w:p>
-      <w:pPr>
-        <w:rPr>
-          <w:rFonts w:ascii="Calibri" w:hAnsi="Calibri"/>
-          <w:sz w:val="28"/>
-          <w:szCs w:val="28"/>
-        </w:rPr>
-      </w:pPr>
-      <w:r>
-        <w:rPr>
-          <w:rFonts w:ascii="Calibri" w:hAnsi="Calibri"/>
-          <w:sz w:val="28"/>
-          <w:szCs w:val="28"/>
-        </w:rPr>
-        <w:t xml:space="preserve">Your inbox is your personal playlist. </w:t>
-      </w:r>
-      <w:r>
-        <w:rPr>
-          <w:rFonts w:ascii="Calibri" w:hAnsi="Calibri"/>
-          <w:sz w:val="28"/>
-          <w:szCs w:val="28"/>
-        </w:rPr>
-        <w:t>Videos</w:t>
-      </w:r>
-      <w:r>
-        <w:rPr>
-          <w:rFonts w:ascii="Calibri" w:hAnsi="Calibri"/>
-          <w:sz w:val="28"/>
-          <w:szCs w:val="28"/>
-        </w:rPr>
-        <w:t xml:space="preserve"> that you’ve sent your friends stick around – so you can </w:t>
-      </w:r>
-      <w:r>
-        <w:rPr>
-          <w:rFonts w:ascii="Calibri" w:hAnsi="Calibri"/>
-          <w:sz w:val="28"/>
-          <w:szCs w:val="28"/>
-        </w:rPr>
-        <w:t>watch</w:t>
-      </w:r>
-      <w:r>
-        <w:rPr>
-          <w:rFonts w:ascii="Calibri" w:hAnsi="Calibri"/>
-          <w:sz w:val="28"/>
-          <w:szCs w:val="28"/>
-        </w:rPr>
-        <w:t xml:space="preserve"> them too! </w:t>
-      </w:r>
-    </w:p>
-    <w:p>
-      <w:pPr>
-        <w:rPr>
-          <w:rFonts w:ascii="Calibri" w:hAnsi="Calibri"/>
-          <w:sz w:val="28"/>
-          <w:szCs w:val="28"/>
-        </w:rPr>
-      </w:pPr>
-    </w:p>
-    <w:p>
-      <w:pPr>
-        <w:rPr>
-          <w:rFonts w:ascii="Calibri" w:hAnsi="Calibri"/>
-          <w:sz w:val="28"/>
-          <w:szCs w:val="28"/>
-        </w:rPr>
-      </w:pPr>
-      <w:r>
-        <w:rPr>
-          <w:rFonts w:ascii="Calibri" w:hAnsi="Calibri"/>
-          <w:sz w:val="28"/>
-          <w:szCs w:val="28"/>
-        </w:rPr>
-        <w:t>Sharing is</w:t>
-      </w:r>
-      <w:r>
-        <w:rPr>
-          <w:rFonts w:ascii="Calibri" w:hAnsi="Calibri"/>
-          <w:sz w:val="28"/>
-          <w:szCs w:val="28"/>
-        </w:rPr>
-        <w:t xml:space="preserve"> personal</w:t>
-      </w:r>
-      <w:r>
-        <w:rPr>
-          <w:rFonts w:ascii="Calibri" w:hAnsi="Calibri"/>
-          <w:sz w:val="28"/>
-          <w:szCs w:val="28"/>
-        </w:rPr>
-        <w:t xml:space="preserve"> again</w:t>
-      </w:r>
-      <w:r>
-        <w:rPr>
-          <w:rFonts w:ascii="Calibri" w:hAnsi="Calibri"/>
-          <w:sz w:val="28"/>
-          <w:szCs w:val="28"/>
-        </w:rPr>
-        <w:t>.</w:t>
-      </w:r>
-      <w:r>
-        <w:rPr>
-          <w:rFonts w:ascii="Calibri" w:hAnsi="Calibri"/>
-          <w:sz w:val="28"/>
-          <w:szCs w:val="28"/>
-        </w:rPr>
-        <w:t xml:space="preserve"> Every link and message is one-to-one, so the </w:t>
-      </w:r>
-      <w:r>
-        <w:rPr>
-          <w:rFonts w:ascii="Calibri" w:hAnsi="Calibri"/>
-          <w:sz w:val="28"/>
-          <w:szCs w:val="28"/>
-        </w:rPr>
-        <w:t xml:space="preserve">whole world doesn’t </w:t>
-      </w:r>
-      <w:r>
-        <w:rPr>
-          <w:rFonts w:ascii="Calibri" w:hAnsi="Calibri"/>
-          <w:sz w:val="28"/>
-          <w:szCs w:val="28"/>
-        </w:rPr>
-        <w:t xml:space="preserve">hear about how </w:t>
-      </w:r>
-      <w:r>
-        <w:rPr>
-          <w:rFonts w:ascii="Calibri" w:hAnsi="Calibri"/>
-          <w:sz w:val="28"/>
-          <w:szCs w:val="28"/>
-        </w:rPr>
-        <w:t>you’re still stuck on that Lana del Ray song.</w:t>
-      </w:r>
-    </w:p>
-    <w:p>
-      <w:pPr>
-        <w:rPr>
-          <w:rFonts w:ascii="Calibri" w:hAnsi="Calibri"/>
-          <w:sz w:val="28"/>
-          <w:szCs w:val="28"/>
-        </w:rPr>
-      </w:pPr>
-    </w:p>
-    <w:p>
-      <w:pPr>
-        <w:rPr>
-          <w:rFonts w:ascii="Calibri" w:hAnsi="Calibri"/>
-          <w:sz w:val="28"/>
-          <w:szCs w:val="28"/>
-        </w:rPr>
-      </w:pPr>
-      <w:r>
-        <w:rPr>
-          <w:rFonts w:ascii="Calibri" w:hAnsi="Calibri"/>
-          <w:sz w:val="28"/>
-          <w:szCs w:val="28"/>
-        </w:rPr>
-        <w:t>Link</w:t>
-      </w:r>
-      <w:r>
-        <w:rPr>
-          <w:rFonts w:ascii="Calibri" w:hAnsi="Calibri"/>
-          <w:i/>
-          <w:sz w:val="28"/>
-          <w:szCs w:val="28"/>
-        </w:rPr>
-        <w:t>Me</w:t>
-      </w:r>
-      <w:r>
-        <w:rPr>
-          <w:rFonts w:ascii="Calibri" w:hAnsi="Calibri"/>
-          <w:sz w:val="28"/>
-          <w:szCs w:val="28"/>
-        </w:rPr>
-        <w:t>Up.</w:t>
+        <w:t>paste URLs. It’s fast and simple.</w:t>
+      </w:r>
+      <w:r>
+        <w:rPr>
+          <w:rFonts w:ascii="Calibri" w:hAnsi="Calibri"/>
+          <w:sz w:val="28"/>
+          <w:szCs w:val="28"/>
+        </w:rPr>
+        <w:br/>
+      </w:r>
+      <w:r>
+        <w:rPr>
+          <w:rFonts w:ascii="Calibri" w:hAnsi="Calibri"/>
+          <w:sz w:val="28"/>
+          <w:szCs w:val="28"/>
+        </w:rPr>
+        <w:br/>
+        <w:t>Be social. “Like” or “love” videos your friends have sent you. Quote lyrics, craft witty responses, or… just chat. New favorite song? Forward it to other friends. </w:t>
+      </w:r>
+      <w:r>
+        <w:rPr>
+          <w:rFonts w:ascii="Calibri" w:hAnsi="Calibri"/>
+          <w:sz w:val="28"/>
+          <w:szCs w:val="28"/>
+        </w:rPr>
+        <w:br/>
+      </w:r>
+      <w:r>
+        <w:rPr>
+          <w:rFonts w:ascii="Calibri" w:hAnsi="Calibri"/>
+          <w:sz w:val="28"/>
+          <w:szCs w:val="28"/>
+        </w:rPr>
+        <w:br/>
+        <w:t>Your inbox is your personal playlist. Videos that you’ve sent your friends stick around – so you can watch them too! </w:t>
+      </w:r>
+      <w:r>
+        <w:rPr>
+          <w:rFonts w:ascii="Calibri" w:hAnsi="Calibri"/>
+          <w:sz w:val="28"/>
+          <w:szCs w:val="28"/>
+        </w:rPr>
+        <w:br/>
+      </w:r>
+      <w:r>
+        <w:rPr>
+          <w:rFonts w:ascii="Calibri" w:hAnsi="Calibri"/>
+          <w:sz w:val="28"/>
+          <w:szCs w:val="28"/>
+        </w:rPr>
+        <w:br/>
+        <w:t>Sharing is personal again. Every link and message is one-to-one, so the whole world doesn’t hear about how you’re still stuck on that Lana del Ray song.</w:t>
+      </w:r>
+      <w:r>
+        <w:rPr>
+          <w:rFonts w:ascii="Calibri" w:hAnsi="Calibri"/>
+          <w:sz w:val="28"/>
+          <w:szCs w:val="28"/>
+        </w:rPr>
+        <w:br/>
+      </w:r>
+      <w:r>
+        <w:rPr>
+          <w:rFonts w:ascii="Calibri" w:hAnsi="Calibri"/>
+          <w:sz w:val="28"/>
+          <w:szCs w:val="28"/>
+        </w:rPr>
+        <w:br/>
+        <w:t>LinkMeUp.</w:t>
       </w:r>
     </w:p>
     <w:p>
@@ -650,7 +300,6 @@
   <w:style w:type="character" w:default="1" w:styleId="DefaultParagraphFont">
     <w:name w:val="Default Paragraph Font"/>
     <w:uiPriority w:val="1"/>
-    <w:semiHidden/>
     <w:unhideWhenUsed/>
   </w:style>
   <w:style w:type="table" w:default="1" w:styleId="TableNormal">
@@ -836,7 +485,6 @@
   <w:style w:type="character" w:default="1" w:styleId="DefaultParagraphFont">
     <w:name w:val="Default Paragraph Font"/>
     <w:uiPriority w:val="1"/>
-    <w:semiHidden/>
     <w:unhideWhenUsed/>
   </w:style>
   <w:style w:type="table" w:default="1" w:styleId="TableNormal">

</xml_diff>